<commit_message>
EP2 - Application note and code Written application note 1 page version and exported in PDF Cleanup code
</commit_message>
<xml_diff>
--- a/Extra_point/parte2/application_note.docx
+++ b/Extra_point/parte2/application_note.docx
@@ -5,87 +5,75 @@
     <w:p>
       <w:pPr>
         <w:pStyle w:val="Sottotitolo"/>
+        <w:spacing w:after="40"/>
         <w:jc w:val="both"/>
-      </w:pPr>
-      <w:r>
+        <w:rPr>
+          <w:sz w:val="20"/>
+          <w:szCs w:val="20"/>
+        </w:rPr>
+      </w:pPr>
+      <w:r>
+        <w:rPr>
+          <w:sz w:val="20"/>
+          <w:szCs w:val="20"/>
+        </w:rPr>
         <w:t>Cazzola Michele s323270</w:t>
       </w:r>
     </w:p>
     <w:p>
       <w:pPr>
         <w:pStyle w:val="Titolo"/>
+        <w:spacing w:after="80"/>
         <w:jc w:val="center"/>
         <w:rPr>
           <w:b/>
           <w:bCs/>
+          <w:sz w:val="48"/>
+          <w:szCs w:val="48"/>
         </w:rPr>
       </w:pPr>
       <w:r>
         <w:rPr>
           <w:b/>
           <w:bCs/>
+          <w:sz w:val="48"/>
+          <w:szCs w:val="48"/>
         </w:rPr>
         <w:t>APPLICATION NOTE</w:t>
       </w:r>
     </w:p>
     <w:p>
       <w:pPr>
+        <w:spacing w:after="40"/>
         <w:jc w:val="both"/>
-      </w:pPr>
-      <w:r>
-        <w:t>Il progetto extrapoint 2 è stato</w:t>
-      </w:r>
-      <w:r>
+        <w:rPr>
+          <w:sz w:val="20"/>
+          <w:szCs w:val="20"/>
+        </w:rPr>
+      </w:pPr>
+      <w:r>
+        <w:rPr>
+          <w:sz w:val="20"/>
+          <w:szCs w:val="20"/>
+        </w:rPr>
+        <w:t>Il progetto è stato</w:t>
+      </w:r>
+      <w:r>
+        <w:rPr>
+          <w:sz w:val="20"/>
+          <w:szCs w:val="20"/>
+        </w:rPr>
         <w:t xml:space="preserve"> testato utilizzando lo stesso codice su entrambe le schede.</w:t>
       </w:r>
     </w:p>
     <w:p>
       <w:pPr>
-        <w:jc w:val="both"/>
-      </w:pPr>
-      <w:r>
-        <w:rPr>
-          <w:b/>
-          <w:bCs/>
-          <w:sz w:val="40"/>
-          <w:szCs w:val="40"/>
-        </w:rPr>
-        <w:t>Comunicazione</w:t>
-      </w:r>
-    </w:p>
-    <w:p>
-      <w:pPr>
-        <w:jc w:val="both"/>
-        <w:rPr>
-          <w:sz w:val="20"/>
-          <w:szCs w:val="20"/>
-        </w:rPr>
-      </w:pPr>
-      <w:r>
-        <w:rPr>
-          <w:sz w:val="20"/>
-          <w:szCs w:val="20"/>
-        </w:rPr>
-        <w:t>La comunicazione avviene sul canale CAN1, configurato per ricevere solo messaggi con id pari a 1; il canale CAN2 non è attivato. Non si considerano i casi di invio simultaneo di messaggi: di conseguenza, si ipotizza che nella fase iniziale i due giocatori premano INT0</w:t>
-      </w:r>
-      <w:r>
-        <w:rPr>
-          <w:sz w:val="20"/>
-          <w:szCs w:val="20"/>
-        </w:rPr>
-        <w:t xml:space="preserve"> in momenti diversi, senza provocare collisioni sul canale.</w:t>
-      </w:r>
-    </w:p>
-    <w:p>
-      <w:pPr>
-        <w:pStyle w:val="Titolo2"/>
-        <w:jc w:val="both"/>
+        <w:pStyle w:val="Titolo1"/>
+        <w:spacing w:before="120" w:after="40"/>
         <w:rPr>
           <w:b/>
           <w:bCs/>
           <w:color w:val="auto"/>
-          <w:sz w:val="32"/>
-          <w:szCs w:val="32"/>
         </w:rPr>
       </w:pPr>
       <w:r>
@@ -93,14 +81,13 @@
           <w:b/>
           <w:bCs/>
           <w:color w:val="auto"/>
-          <w:sz w:val="32"/>
-          <w:szCs w:val="32"/>
-        </w:rPr>
-        <w:t>Handshake</w:t>
+        </w:rPr>
+        <w:t>Comunicazione</w:t>
       </w:r>
     </w:p>
     <w:p>
       <w:pPr>
+        <w:spacing w:after="40"/>
         <w:jc w:val="both"/>
         <w:rPr>
           <w:sz w:val="20"/>
@@ -112,7 +99,7 @@
           <w:sz w:val="20"/>
           <w:szCs w:val="20"/>
         </w:rPr>
-        <w:t xml:space="preserve">Avviene sul CAN1, con messaggi aventi </w:t>
+        <w:t xml:space="preserve">La comunicazione avviene sul canale </w:t>
       </w:r>
       <w:r>
         <w:rPr>
@@ -121,14 +108,14 @@
           <w:sz w:val="20"/>
           <w:szCs w:val="20"/>
         </w:rPr>
-        <w:t>id=1</w:t>
-      </w:r>
-      <w:r>
-        <w:rPr>
-          <w:sz w:val="20"/>
-          <w:szCs w:val="20"/>
-        </w:rPr>
-        <w:t xml:space="preserve"> e prefisso </w:t>
+        <w:t>CAN1</w:t>
+      </w:r>
+      <w:r>
+        <w:rPr>
+          <w:sz w:val="20"/>
+          <w:szCs w:val="20"/>
+        </w:rPr>
+        <w:t xml:space="preserve">, configurato per ricevere solo messaggi con </w:t>
       </w:r>
       <w:r>
         <w:rPr>
@@ -137,7 +124,159 @@
           <w:sz w:val="20"/>
           <w:szCs w:val="20"/>
         </w:rPr>
-        <w:t>data[0] = 0xFF</w:t>
+        <w:t>id</w:t>
+      </w:r>
+      <w:r>
+        <w:rPr>
+          <w:sz w:val="20"/>
+          <w:szCs w:val="20"/>
+        </w:rPr>
+        <w:t xml:space="preserve"> pari a 1; il canale </w:t>
+      </w:r>
+      <w:r>
+        <w:rPr>
+          <w:i/>
+          <w:iCs/>
+          <w:sz w:val="20"/>
+          <w:szCs w:val="20"/>
+        </w:rPr>
+        <w:t>CAN2</w:t>
+      </w:r>
+      <w:r>
+        <w:rPr>
+          <w:sz w:val="20"/>
+          <w:szCs w:val="20"/>
+        </w:rPr>
+        <w:t xml:space="preserve"> non è attivato. </w:t>
+      </w:r>
+    </w:p>
+    <w:p>
+      <w:pPr>
+        <w:pStyle w:val="Titolo2"/>
+        <w:spacing w:before="80" w:after="40"/>
+        <w:jc w:val="both"/>
+        <w:rPr>
+          <w:b/>
+          <w:bCs/>
+          <w:color w:val="auto"/>
+          <w:sz w:val="28"/>
+          <w:szCs w:val="28"/>
+        </w:rPr>
+      </w:pPr>
+      <w:proofErr w:type="spellStart"/>
+      <w:r>
+        <w:rPr>
+          <w:b/>
+          <w:bCs/>
+          <w:color w:val="auto"/>
+          <w:sz w:val="28"/>
+          <w:szCs w:val="28"/>
+        </w:rPr>
+        <w:t>Handshake</w:t>
+      </w:r>
+      <w:proofErr w:type="spellEnd"/>
+    </w:p>
+    <w:p>
+      <w:pPr>
+        <w:spacing w:after="40"/>
+        <w:jc w:val="both"/>
+        <w:rPr>
+          <w:sz w:val="20"/>
+          <w:szCs w:val="20"/>
+        </w:rPr>
+      </w:pPr>
+      <w:r>
+        <w:rPr>
+          <w:sz w:val="20"/>
+          <w:szCs w:val="20"/>
+        </w:rPr>
+        <w:t xml:space="preserve">Avviene </w:t>
+      </w:r>
+      <w:r>
+        <w:rPr>
+          <w:sz w:val="20"/>
+          <w:szCs w:val="20"/>
+        </w:rPr>
+        <w:t xml:space="preserve">mediante </w:t>
+      </w:r>
+      <w:r>
+        <w:rPr>
+          <w:sz w:val="20"/>
+          <w:szCs w:val="20"/>
+        </w:rPr>
+        <w:t xml:space="preserve">messaggi aventi </w:t>
+      </w:r>
+      <w:r>
+        <w:rPr>
+          <w:i/>
+          <w:iCs/>
+          <w:sz w:val="20"/>
+          <w:szCs w:val="20"/>
+        </w:rPr>
+        <w:t>id</w:t>
+      </w:r>
+      <w:r>
+        <w:rPr>
+          <w:i/>
+          <w:iCs/>
+          <w:sz w:val="20"/>
+          <w:szCs w:val="20"/>
+        </w:rPr>
+        <w:t xml:space="preserve"> </w:t>
+      </w:r>
+      <w:r>
+        <w:rPr>
+          <w:i/>
+          <w:iCs/>
+          <w:sz w:val="20"/>
+          <w:szCs w:val="20"/>
+        </w:rPr>
+        <w:t>=</w:t>
+      </w:r>
+      <w:r>
+        <w:rPr>
+          <w:i/>
+          <w:iCs/>
+          <w:sz w:val="20"/>
+          <w:szCs w:val="20"/>
+        </w:rPr>
+        <w:t xml:space="preserve"> </w:t>
+      </w:r>
+      <w:r>
+        <w:rPr>
+          <w:i/>
+          <w:iCs/>
+          <w:sz w:val="20"/>
+          <w:szCs w:val="20"/>
+        </w:rPr>
+        <w:t>1</w:t>
+      </w:r>
+      <w:r>
+        <w:rPr>
+          <w:sz w:val="20"/>
+          <w:szCs w:val="20"/>
+        </w:rPr>
+        <w:t xml:space="preserve"> e prefisso </w:t>
+      </w:r>
+      <w:proofErr w:type="gramStart"/>
+      <w:r>
+        <w:rPr>
+          <w:i/>
+          <w:iCs/>
+          <w:sz w:val="20"/>
+          <w:szCs w:val="20"/>
+        </w:rPr>
+        <w:t>data[</w:t>
+      </w:r>
+      <w:proofErr w:type="gramEnd"/>
+      <w:r>
+        <w:rPr>
+          <w:i/>
+          <w:iCs/>
+          <w:sz w:val="20"/>
+          <w:szCs w:val="20"/>
+        </w:rPr>
+        <w:t>0] = 0xFF</w:t>
       </w:r>
       <w:r>
         <w:rPr>
@@ -145,6 +284,13 @@
           <w:szCs w:val="20"/>
         </w:rPr>
         <w:t>; si effettuano le seguenti ipotesi iniziali</w:t>
+      </w:r>
+      <w:r>
+        <w:rPr>
+          <w:sz w:val="20"/>
+          <w:szCs w:val="20"/>
+        </w:rPr>
+        <w:t>:</w:t>
       </w:r>
     </w:p>
     <w:p>
@@ -165,7 +311,23 @@
           <w:sz w:val="20"/>
           <w:szCs w:val="20"/>
         </w:rPr>
-        <w:t>Se un giocatore entra nel menù, è sempre intenzionato a giocare e nella stessa modalità dell’avversario (single/double board)</w:t>
+        <w:t xml:space="preserve">sul canale non si verificano mai collisioni: nella fase iniziale, i giocatori premono </w:t>
+      </w:r>
+      <w:r>
+        <w:rPr>
+          <w:i/>
+          <w:iCs/>
+          <w:sz w:val="20"/>
+          <w:szCs w:val="20"/>
+        </w:rPr>
+        <w:t>INT0</w:t>
+      </w:r>
+      <w:r>
+        <w:rPr>
+          <w:sz w:val="20"/>
+          <w:szCs w:val="20"/>
+        </w:rPr>
+        <w:t xml:space="preserve"> in istanti diversi;</w:t>
       </w:r>
     </w:p>
     <w:p>
@@ -186,25 +348,32 @@
           <w:sz w:val="20"/>
           <w:szCs w:val="20"/>
         </w:rPr>
-        <w:t xml:space="preserve">Se i giocatori giocano in single-board, pur essendo collegati, svolgono le partite in modo indipendente, ma al termine della partita </w:t>
-      </w:r>
-      <w:r>
-        <w:rPr>
-          <w:sz w:val="20"/>
-          <w:szCs w:val="20"/>
-        </w:rPr>
-        <w:t xml:space="preserve">si allineano, ovvero ognuno attende </w:t>
-      </w:r>
-      <w:r>
-        <w:rPr>
-          <w:sz w:val="20"/>
-          <w:szCs w:val="20"/>
-        </w:rPr>
-        <w:t>che l’avversario abbia concluso la propria</w:t>
+        <w:t>s</w:t>
+      </w:r>
+      <w:r>
+        <w:rPr>
+          <w:sz w:val="20"/>
+          <w:szCs w:val="20"/>
+        </w:rPr>
+        <w:t>e un giocatore entra nel menù, è sempre intenzionato a giocare e nella stessa modalità dell’avversario (single/double board)</w:t>
+      </w:r>
+      <w:r>
+        <w:rPr>
+          <w:sz w:val="20"/>
+          <w:szCs w:val="20"/>
+        </w:rPr>
+        <w:t>;</w:t>
       </w:r>
     </w:p>
     <w:p>
       <w:pPr>
+        <w:pStyle w:val="Paragrafoelenco"/>
+        <w:numPr>
+          <w:ilvl w:val="0"/>
+          <w:numId w:val="4"/>
+        </w:numPr>
+        <w:spacing w:after="40"/>
+        <w:ind w:left="714" w:hanging="357"/>
         <w:jc w:val="both"/>
         <w:rPr>
           <w:sz w:val="20"/>
@@ -216,7 +385,124 @@
           <w:sz w:val="20"/>
           <w:szCs w:val="20"/>
         </w:rPr>
-        <w:t>Ogni board ha due variabili di riferimento:</w:t>
+        <w:t>s</w:t>
+      </w:r>
+      <w:r>
+        <w:rPr>
+          <w:sz w:val="20"/>
+          <w:szCs w:val="20"/>
+        </w:rPr>
+        <w:t xml:space="preserve">e i giocatori giocano in single-board, pur essendo </w:t>
+      </w:r>
+      <w:r>
+        <w:rPr>
+          <w:sz w:val="20"/>
+          <w:szCs w:val="20"/>
+        </w:rPr>
+        <w:t xml:space="preserve">le </w:t>
+      </w:r>
+      <w:r>
+        <w:rPr>
+          <w:sz w:val="20"/>
+          <w:szCs w:val="20"/>
+        </w:rPr>
+        <w:t>schede</w:t>
+      </w:r>
+      <w:r>
+        <w:rPr>
+          <w:sz w:val="20"/>
+          <w:szCs w:val="20"/>
+        </w:rPr>
+        <w:t xml:space="preserve"> </w:t>
+      </w:r>
+      <w:r>
+        <w:rPr>
+          <w:sz w:val="20"/>
+          <w:szCs w:val="20"/>
+        </w:rPr>
+        <w:t>collegat</w:t>
+      </w:r>
+      <w:r>
+        <w:rPr>
+          <w:sz w:val="20"/>
+          <w:szCs w:val="20"/>
+        </w:rPr>
+        <w:t>e</w:t>
+      </w:r>
+      <w:r>
+        <w:rPr>
+          <w:sz w:val="20"/>
+          <w:szCs w:val="20"/>
+        </w:rPr>
+        <w:t xml:space="preserve">, svolgono le partite in modo indipendente, ma al termine della partita </w:t>
+      </w:r>
+      <w:r>
+        <w:rPr>
+          <w:sz w:val="20"/>
+          <w:szCs w:val="20"/>
+        </w:rPr>
+        <w:t xml:space="preserve">si allineano, ovvero ognuno attende </w:t>
+      </w:r>
+      <w:r>
+        <w:rPr>
+          <w:sz w:val="20"/>
+          <w:szCs w:val="20"/>
+        </w:rPr>
+        <w:t>che l’avversario abbia concluso la propria</w:t>
+      </w:r>
+      <w:r>
+        <w:rPr>
+          <w:sz w:val="20"/>
+          <w:szCs w:val="20"/>
+        </w:rPr>
+        <w:t xml:space="preserve">, prima di rientrare nel menù iniziale premendo </w:t>
+      </w:r>
+      <w:r>
+        <w:rPr>
+          <w:i/>
+          <w:iCs/>
+          <w:sz w:val="20"/>
+          <w:szCs w:val="20"/>
+        </w:rPr>
+        <w:t>INT0</w:t>
+      </w:r>
+      <w:r>
+        <w:rPr>
+          <w:sz w:val="20"/>
+          <w:szCs w:val="20"/>
+        </w:rPr>
+        <w:t>.</w:t>
+      </w:r>
+    </w:p>
+    <w:p>
+      <w:pPr>
+        <w:spacing w:after="40"/>
+        <w:jc w:val="both"/>
+        <w:rPr>
+          <w:sz w:val="20"/>
+          <w:szCs w:val="20"/>
+        </w:rPr>
+      </w:pPr>
+      <w:r>
+        <w:rPr>
+          <w:sz w:val="20"/>
+          <w:szCs w:val="20"/>
+        </w:rPr>
+        <w:t xml:space="preserve">Ogni </w:t>
+      </w:r>
+      <w:r>
+        <w:rPr>
+          <w:sz w:val="20"/>
+          <w:szCs w:val="20"/>
+        </w:rPr>
+        <w:t>scheda</w:t>
+      </w:r>
+      <w:r>
+        <w:rPr>
+          <w:sz w:val="20"/>
+          <w:szCs w:val="20"/>
+        </w:rPr>
+        <w:t xml:space="preserve"> ha due variabili di riferimento:</w:t>
       </w:r>
     </w:p>
     <w:p>
@@ -236,8 +522,158 @@
         <w:rPr>
           <w:sz w:val="20"/>
           <w:szCs w:val="20"/>
-        </w:rPr>
-        <w:t>Modalità di gioco: se WAITING, il giocatore è nella fase iniziale di reset, se CHOOSING, il giocatore deve ancora effettuare le scelte, se READY il giocatore ha effettuato tutte le scelte ed è pronto per giocare, se PLAYING il giocatore sta giocando</w:t>
+          <w:u w:val="single"/>
+        </w:rPr>
+        <w:t>m</w:t>
+      </w:r>
+      <w:r>
+        <w:rPr>
+          <w:sz w:val="20"/>
+          <w:szCs w:val="20"/>
+          <w:u w:val="single"/>
+        </w:rPr>
+        <w:t>odalità di gioco</w:t>
+      </w:r>
+      <w:r>
+        <w:rPr>
+          <w:sz w:val="20"/>
+          <w:szCs w:val="20"/>
+        </w:rPr>
+        <w:t xml:space="preserve">: </w:t>
+      </w:r>
+      <w:r>
+        <w:rPr>
+          <w:i/>
+          <w:iCs/>
+          <w:sz w:val="20"/>
+          <w:szCs w:val="20"/>
+        </w:rPr>
+        <w:t>WAITING</w:t>
+      </w:r>
+      <w:r>
+        <w:rPr>
+          <w:sz w:val="20"/>
+          <w:szCs w:val="20"/>
+        </w:rPr>
+        <w:t xml:space="preserve"> (</w:t>
+      </w:r>
+      <w:r>
+        <w:rPr>
+          <w:sz w:val="20"/>
+          <w:szCs w:val="20"/>
+        </w:rPr>
+        <w:t>fase iniziale</w:t>
+      </w:r>
+      <w:r>
+        <w:rPr>
+          <w:sz w:val="20"/>
+          <w:szCs w:val="20"/>
+        </w:rPr>
+        <w:t>)</w:t>
+      </w:r>
+      <w:r>
+        <w:rPr>
+          <w:sz w:val="20"/>
+          <w:szCs w:val="20"/>
+        </w:rPr>
+        <w:t xml:space="preserve">, </w:t>
+      </w:r>
+      <w:r>
+        <w:rPr>
+          <w:i/>
+          <w:iCs/>
+          <w:sz w:val="20"/>
+          <w:szCs w:val="20"/>
+        </w:rPr>
+        <w:t>CHOOSING</w:t>
+      </w:r>
+      <w:r>
+        <w:rPr>
+          <w:sz w:val="20"/>
+          <w:szCs w:val="20"/>
+        </w:rPr>
+        <w:t xml:space="preserve"> (fase di scelta nei menù)</w:t>
+      </w:r>
+      <w:r>
+        <w:rPr>
+          <w:sz w:val="20"/>
+          <w:szCs w:val="20"/>
+        </w:rPr>
+        <w:t xml:space="preserve">, </w:t>
+      </w:r>
+      <w:r>
+        <w:rPr>
+          <w:i/>
+          <w:iCs/>
+          <w:sz w:val="20"/>
+          <w:szCs w:val="20"/>
+        </w:rPr>
+        <w:t>READY</w:t>
+      </w:r>
+      <w:r>
+        <w:rPr>
+          <w:sz w:val="20"/>
+          <w:szCs w:val="20"/>
+        </w:rPr>
+        <w:t xml:space="preserve"> (scelte effettuate</w:t>
+      </w:r>
+      <w:r>
+        <w:rPr>
+          <w:sz w:val="20"/>
+          <w:szCs w:val="20"/>
+        </w:rPr>
+        <w:t xml:space="preserve">, giocatore in </w:t>
+      </w:r>
+      <w:r>
+        <w:rPr>
+          <w:sz w:val="20"/>
+          <w:szCs w:val="20"/>
+        </w:rPr>
+        <w:t>attesa dell’avversario)</w:t>
+      </w:r>
+      <w:r>
+        <w:rPr>
+          <w:sz w:val="20"/>
+          <w:szCs w:val="20"/>
+        </w:rPr>
+        <w:t xml:space="preserve">, </w:t>
+      </w:r>
+      <w:r>
+        <w:rPr>
+          <w:i/>
+          <w:iCs/>
+          <w:sz w:val="20"/>
+          <w:szCs w:val="20"/>
+        </w:rPr>
+        <w:t>PLAYING</w:t>
+      </w:r>
+      <w:r>
+        <w:rPr>
+          <w:sz w:val="20"/>
+          <w:szCs w:val="20"/>
+        </w:rPr>
+        <w:t xml:space="preserve"> (fase di gioco o attesa del turno</w:t>
+      </w:r>
+      <w:r>
+        <w:rPr>
+          <w:sz w:val="20"/>
+          <w:szCs w:val="20"/>
+        </w:rPr>
+        <w:t xml:space="preserve"> di gioco</w:t>
+      </w:r>
+      <w:r>
+        <w:rPr>
+          <w:sz w:val="20"/>
+          <w:szCs w:val="20"/>
+        </w:rPr>
+        <w:t xml:space="preserve"> avversario)</w:t>
+      </w:r>
+      <w:r>
+        <w:rPr>
+          <w:sz w:val="20"/>
+          <w:szCs w:val="20"/>
+        </w:rPr>
+        <w:t>;</w:t>
       </w:r>
     </w:p>
     <w:p>
@@ -247,6 +683,8 @@
           <w:ilvl w:val="0"/>
           <w:numId w:val="5"/>
         </w:numPr>
+        <w:spacing w:after="40"/>
+        <w:ind w:left="714" w:hanging="357"/>
         <w:jc w:val="both"/>
         <w:rPr>
           <w:sz w:val="20"/>
@@ -257,12 +695,236 @@
         <w:rPr>
           <w:sz w:val="20"/>
           <w:szCs w:val="20"/>
-        </w:rPr>
-        <w:t>Stato dell’handshake: se HANDSHAKE_OFF, non è in corso, se HANDSHAKE_ON, è in corso la fase iniziale per scoprire se è presente una seconda board, se HANDSHAKE_DONE, le board si sono scoperte a vicenda, se HANDSHAKE_READY, l’avversario è pronto per giocare (e inizia il turno)</w:t>
+          <w:u w:val="single"/>
+        </w:rPr>
+        <w:t>s</w:t>
+      </w:r>
+      <w:r>
+        <w:rPr>
+          <w:sz w:val="20"/>
+          <w:szCs w:val="20"/>
+          <w:u w:val="single"/>
+        </w:rPr>
+        <w:t>tato dell’</w:t>
+      </w:r>
+      <w:proofErr w:type="spellStart"/>
+      <w:r>
+        <w:rPr>
+          <w:sz w:val="20"/>
+          <w:szCs w:val="20"/>
+          <w:u w:val="single"/>
+        </w:rPr>
+        <w:t>handshake</w:t>
+      </w:r>
+      <w:proofErr w:type="spellEnd"/>
+      <w:r>
+        <w:rPr>
+          <w:sz w:val="20"/>
+          <w:szCs w:val="20"/>
+        </w:rPr>
+        <w:t xml:space="preserve">: </w:t>
+      </w:r>
+      <w:r>
+        <w:rPr>
+          <w:i/>
+          <w:iCs/>
+          <w:sz w:val="20"/>
+          <w:szCs w:val="20"/>
+        </w:rPr>
+        <w:t>HANDSHAKE_OFF</w:t>
+      </w:r>
+      <w:r>
+        <w:rPr>
+          <w:sz w:val="20"/>
+          <w:szCs w:val="20"/>
+        </w:rPr>
+        <w:t xml:space="preserve"> (fase iniziale, </w:t>
+      </w:r>
+      <w:r>
+        <w:rPr>
+          <w:sz w:val="20"/>
+          <w:szCs w:val="20"/>
+        </w:rPr>
+        <w:t>non in corso</w:t>
+      </w:r>
+      <w:r>
+        <w:rPr>
+          <w:sz w:val="20"/>
+          <w:szCs w:val="20"/>
+        </w:rPr>
+        <w:t>)</w:t>
+      </w:r>
+      <w:r>
+        <w:rPr>
+          <w:sz w:val="20"/>
+          <w:szCs w:val="20"/>
+        </w:rPr>
+        <w:t xml:space="preserve">, </w:t>
+      </w:r>
+      <w:r>
+        <w:rPr>
+          <w:i/>
+          <w:iCs/>
+          <w:sz w:val="20"/>
+          <w:szCs w:val="20"/>
+        </w:rPr>
+        <w:t>HANDSHAKE_ON</w:t>
+      </w:r>
+      <w:r>
+        <w:rPr>
+          <w:sz w:val="20"/>
+          <w:szCs w:val="20"/>
+        </w:rPr>
+        <w:t xml:space="preserve"> (</w:t>
+      </w:r>
+      <w:r>
+        <w:rPr>
+          <w:sz w:val="20"/>
+          <w:szCs w:val="20"/>
+        </w:rPr>
+        <w:t xml:space="preserve">in corso la </w:t>
+      </w:r>
+      <w:r>
+        <w:rPr>
+          <w:sz w:val="20"/>
+          <w:szCs w:val="20"/>
+        </w:rPr>
+        <w:t xml:space="preserve">prima </w:t>
+      </w:r>
+      <w:r>
+        <w:rPr>
+          <w:sz w:val="20"/>
+          <w:szCs w:val="20"/>
+        </w:rPr>
+        <w:t>fase</w:t>
+      </w:r>
+      <w:r>
+        <w:rPr>
+          <w:sz w:val="20"/>
+          <w:szCs w:val="20"/>
+        </w:rPr>
+        <w:t xml:space="preserve">, </w:t>
+      </w:r>
+      <w:r>
+        <w:rPr>
+          <w:sz w:val="20"/>
+          <w:szCs w:val="20"/>
+        </w:rPr>
+        <w:t xml:space="preserve">per scoprire se è presente una seconda </w:t>
+      </w:r>
+      <w:r>
+        <w:rPr>
+          <w:sz w:val="20"/>
+          <w:szCs w:val="20"/>
+        </w:rPr>
+        <w:t>scheda</w:t>
+      </w:r>
+      <w:r>
+        <w:rPr>
+          <w:sz w:val="20"/>
+          <w:szCs w:val="20"/>
+        </w:rPr>
+        <w:t>)</w:t>
+      </w:r>
+      <w:r>
+        <w:rPr>
+          <w:sz w:val="20"/>
+          <w:szCs w:val="20"/>
+        </w:rPr>
+        <w:t xml:space="preserve">, </w:t>
+      </w:r>
+      <w:r>
+        <w:rPr>
+          <w:i/>
+          <w:iCs/>
+          <w:sz w:val="20"/>
+          <w:szCs w:val="20"/>
+        </w:rPr>
+        <w:t>HANDSHAKE_DONE</w:t>
+      </w:r>
+      <w:r>
+        <w:rPr>
+          <w:sz w:val="20"/>
+          <w:szCs w:val="20"/>
+        </w:rPr>
+        <w:t xml:space="preserve"> (</w:t>
+      </w:r>
+      <w:r>
+        <w:rPr>
+          <w:sz w:val="20"/>
+          <w:szCs w:val="20"/>
+        </w:rPr>
+        <w:t xml:space="preserve">le </w:t>
+      </w:r>
+      <w:r>
+        <w:rPr>
+          <w:sz w:val="20"/>
+          <w:szCs w:val="20"/>
+        </w:rPr>
+        <w:t>schede</w:t>
+      </w:r>
+      <w:r>
+        <w:rPr>
+          <w:sz w:val="20"/>
+          <w:szCs w:val="20"/>
+        </w:rPr>
+        <w:t xml:space="preserve"> si sono scoperte a vicenda</w:t>
+      </w:r>
+      <w:r>
+        <w:rPr>
+          <w:sz w:val="20"/>
+          <w:szCs w:val="20"/>
+        </w:rPr>
+        <w:t xml:space="preserve">), </w:t>
+      </w:r>
+      <w:r>
+        <w:rPr>
+          <w:i/>
+          <w:iCs/>
+          <w:sz w:val="20"/>
+          <w:szCs w:val="20"/>
+        </w:rPr>
+        <w:t>HANDSHAKE_READY</w:t>
+      </w:r>
+      <w:r>
+        <w:rPr>
+          <w:sz w:val="20"/>
+          <w:szCs w:val="20"/>
+        </w:rPr>
+        <w:t xml:space="preserve"> (</w:t>
+      </w:r>
+      <w:r>
+        <w:rPr>
+          <w:sz w:val="20"/>
+          <w:szCs w:val="20"/>
+        </w:rPr>
+        <w:t>l’avversario è pronto per giocare e i</w:t>
+      </w:r>
+      <w:r>
+        <w:rPr>
+          <w:sz w:val="20"/>
+          <w:szCs w:val="20"/>
+        </w:rPr>
+        <w:t>l primo giocatore inizia il turno</w:t>
+      </w:r>
+      <w:r>
+        <w:rPr>
+          <w:sz w:val="20"/>
+          <w:szCs w:val="20"/>
+        </w:rPr>
+        <w:t>)</w:t>
+      </w:r>
+      <w:r>
+        <w:rPr>
+          <w:sz w:val="20"/>
+          <w:szCs w:val="20"/>
+        </w:rPr>
+        <w:t>.</w:t>
       </w:r>
     </w:p>
     <w:p>
       <w:pPr>
+        <w:spacing w:after="40"/>
         <w:jc w:val="both"/>
         <w:rPr>
           <w:sz w:val="20"/>
@@ -274,7 +936,21 @@
           <w:sz w:val="20"/>
           <w:szCs w:val="20"/>
         </w:rPr>
-        <w:t>Il protocollo segue i seguenti passi:</w:t>
+        <w:t>Il protocollo</w:t>
+      </w:r>
+      <w:r>
+        <w:rPr>
+          <w:sz w:val="20"/>
+          <w:szCs w:val="20"/>
+        </w:rPr>
+        <w:t xml:space="preserve"> di comunicazione è il seguente</w:t>
+      </w:r>
+      <w:r>
+        <w:rPr>
+          <w:sz w:val="20"/>
+          <w:szCs w:val="20"/>
+        </w:rPr>
+        <w:t>:</w:t>
       </w:r>
     </w:p>
     <w:p>
@@ -282,7 +958,7 @@
         <w:pStyle w:val="Paragrafoelenco"/>
         <w:numPr>
           <w:ilvl w:val="0"/>
-          <w:numId w:val="6"/>
+          <w:numId w:val="8"/>
         </w:numPr>
         <w:jc w:val="both"/>
         <w:rPr>
@@ -295,7 +971,183 @@
           <w:sz w:val="20"/>
           <w:szCs w:val="20"/>
         </w:rPr>
-        <w:t>Inizialmente, le board sono in WAITING e HANDSHAKE_OFF</w:t>
+        <w:t>l</w:t>
+      </w:r>
+      <w:r>
+        <w:rPr>
+          <w:sz w:val="20"/>
+          <w:szCs w:val="20"/>
+        </w:rPr>
+        <w:t xml:space="preserve">e </w:t>
+      </w:r>
+      <w:r>
+        <w:rPr>
+          <w:sz w:val="20"/>
+          <w:szCs w:val="20"/>
+        </w:rPr>
+        <w:t>schede</w:t>
+      </w:r>
+      <w:r>
+        <w:rPr>
+          <w:sz w:val="20"/>
+          <w:szCs w:val="20"/>
+        </w:rPr>
+        <w:t xml:space="preserve"> si scambiano un messaggio di </w:t>
+      </w:r>
+      <w:proofErr w:type="spellStart"/>
+      <w:r>
+        <w:rPr>
+          <w:sz w:val="20"/>
+          <w:szCs w:val="20"/>
+        </w:rPr>
+        <w:t>handshake</w:t>
+      </w:r>
+      <w:proofErr w:type="spellEnd"/>
+      <w:r>
+        <w:rPr>
+          <w:sz w:val="20"/>
+          <w:szCs w:val="20"/>
+        </w:rPr>
+        <w:t xml:space="preserve"> iniziale, per scoprirsi a vicenda: tale fase inizia, per ogn</w:t>
+      </w:r>
+      <w:r>
+        <w:rPr>
+          <w:sz w:val="20"/>
+          <w:szCs w:val="20"/>
+        </w:rPr>
+        <w:t xml:space="preserve">i </w:t>
+      </w:r>
+      <w:r>
+        <w:rPr>
+          <w:sz w:val="20"/>
+          <w:szCs w:val="20"/>
+        </w:rPr>
+        <w:t>scheda</w:t>
+      </w:r>
+      <w:r>
+        <w:rPr>
+          <w:sz w:val="20"/>
+          <w:szCs w:val="20"/>
+        </w:rPr>
+        <w:t xml:space="preserve">, premendo su </w:t>
+      </w:r>
+      <w:r>
+        <w:rPr>
+          <w:i/>
+          <w:iCs/>
+          <w:sz w:val="20"/>
+          <w:szCs w:val="20"/>
+        </w:rPr>
+        <w:t>INT0</w:t>
+      </w:r>
+      <w:r>
+        <w:rPr>
+          <w:sz w:val="20"/>
+          <w:szCs w:val="20"/>
+        </w:rPr>
+        <w:t xml:space="preserve"> (ed entrando in </w:t>
+      </w:r>
+      <w:r>
+        <w:rPr>
+          <w:i/>
+          <w:iCs/>
+          <w:sz w:val="20"/>
+          <w:szCs w:val="20"/>
+        </w:rPr>
+        <w:t>CHOOSING</w:t>
+      </w:r>
+      <w:r>
+        <w:rPr>
+          <w:sz w:val="20"/>
+          <w:szCs w:val="20"/>
+        </w:rPr>
+        <w:t xml:space="preserve">); se la differenza tra </w:t>
+      </w:r>
+      <w:r>
+        <w:rPr>
+          <w:sz w:val="20"/>
+          <w:szCs w:val="20"/>
+        </w:rPr>
+        <w:t>gli istanti di</w:t>
+      </w:r>
+      <w:r>
+        <w:rPr>
+          <w:sz w:val="20"/>
+          <w:szCs w:val="20"/>
+        </w:rPr>
+        <w:t xml:space="preserve"> pression</w:t>
+      </w:r>
+      <w:r>
+        <w:rPr>
+          <w:sz w:val="20"/>
+          <w:szCs w:val="20"/>
+        </w:rPr>
+        <w:t xml:space="preserve">e </w:t>
+      </w:r>
+      <w:r>
+        <w:rPr>
+          <w:sz w:val="20"/>
+          <w:szCs w:val="20"/>
+        </w:rPr>
+        <w:t xml:space="preserve">è superiore a </w:t>
+      </w:r>
+      <w:r>
+        <w:rPr>
+          <w:sz w:val="20"/>
+          <w:szCs w:val="20"/>
+        </w:rPr>
+        <w:t>3</w:t>
+      </w:r>
+      <w:r>
+        <w:rPr>
+          <w:sz w:val="20"/>
+          <w:szCs w:val="20"/>
+        </w:rPr>
+        <w:t xml:space="preserve"> secondi, si considera la seconda </w:t>
+      </w:r>
+      <w:r>
+        <w:rPr>
+          <w:sz w:val="20"/>
+          <w:szCs w:val="20"/>
+        </w:rPr>
+        <w:t>scheda</w:t>
+      </w:r>
+      <w:r>
+        <w:rPr>
+          <w:sz w:val="20"/>
+          <w:szCs w:val="20"/>
+        </w:rPr>
+        <w:t xml:space="preserve"> come assente; se tale fase termina correttamente, le </w:t>
+      </w:r>
+      <w:r>
+        <w:rPr>
+          <w:sz w:val="20"/>
+          <w:szCs w:val="20"/>
+        </w:rPr>
+        <w:t>schede</w:t>
+      </w:r>
+      <w:r>
+        <w:rPr>
+          <w:sz w:val="20"/>
+          <w:szCs w:val="20"/>
+        </w:rPr>
+        <w:t xml:space="preserve"> sono in </w:t>
+      </w:r>
+      <w:r>
+        <w:rPr>
+          <w:i/>
+          <w:iCs/>
+          <w:sz w:val="20"/>
+          <w:szCs w:val="20"/>
+        </w:rPr>
+        <w:t>HANDSHAKE_DONE</w:t>
+      </w:r>
+      <w:r>
+        <w:rPr>
+          <w:sz w:val="20"/>
+          <w:szCs w:val="20"/>
+        </w:rPr>
+        <w:t>;</w:t>
       </w:r>
     </w:p>
     <w:p>
@@ -303,8 +1155,9 @@
         <w:pStyle w:val="Paragrafoelenco"/>
         <w:numPr>
           <w:ilvl w:val="0"/>
-          <w:numId w:val="6"/>
+          <w:numId w:val="8"/>
         </w:numPr>
+        <w:spacing w:after="40"/>
         <w:jc w:val="both"/>
         <w:rPr>
           <w:sz w:val="20"/>
@@ -316,145 +1169,66 @@
           <w:sz w:val="20"/>
           <w:szCs w:val="20"/>
         </w:rPr>
-        <w:t>Quando la prima preme INT0, passa in CHOOSING ed HANDSHAKE_ON e lo invia all’altra, inserendo l’informazione del suo stato in data[1]; avvia un timer di 5 secondi (timer 1), entro cui deve ricevere la risposta dalla seconda board: se non arriva, si considera solo la modalità di gioco single-board</w:t>
-      </w:r>
-      <w:r>
-        <w:rPr>
-          <w:sz w:val="20"/>
-          <w:szCs w:val="20"/>
-        </w:rPr>
-        <w:t>; inoltre, memorizza di essere il primo giocatore, in caso di double-board</w:t>
+        <w:t>i</w:t>
+      </w:r>
+      <w:r>
+        <w:rPr>
+          <w:sz w:val="20"/>
+          <w:szCs w:val="20"/>
+        </w:rPr>
+        <w:t xml:space="preserve">n single-board, i giocatori eseguono le operazioni di scelta in modo indipendente; in double-board, essi effettuano le scelte richieste, ponendosi in </w:t>
+      </w:r>
+      <w:r>
+        <w:rPr>
+          <w:i/>
+          <w:iCs/>
+          <w:sz w:val="20"/>
+          <w:szCs w:val="20"/>
+        </w:rPr>
+        <w:t>READY</w:t>
+      </w:r>
+      <w:r>
+        <w:rPr>
+          <w:sz w:val="20"/>
+          <w:szCs w:val="20"/>
+        </w:rPr>
+        <w:t xml:space="preserve">, inviando un messaggio di </w:t>
+      </w:r>
+      <w:r>
+        <w:rPr>
+          <w:i/>
+          <w:iCs/>
+          <w:sz w:val="20"/>
+          <w:szCs w:val="20"/>
+        </w:rPr>
+        <w:t>HANDSHAKE_READY</w:t>
+      </w:r>
+      <w:r>
+        <w:rPr>
+          <w:sz w:val="20"/>
+          <w:szCs w:val="20"/>
+        </w:rPr>
+        <w:t xml:space="preserve"> all’avversario ed attendendo da esso una risposta con lo stesso dato: al termine di tale fase, il primo giocatore inizia la partita</w:t>
+      </w:r>
+      <w:r>
+        <w:rPr>
+          <w:sz w:val="20"/>
+          <w:szCs w:val="20"/>
+        </w:rPr>
+        <w:t>.</w:t>
       </w:r>
     </w:p>
     <w:p>
       <w:pPr>
-        <w:pStyle w:val="Paragrafoelenco"/>
-        <w:numPr>
-          <w:ilvl w:val="0"/>
-          <w:numId w:val="6"/>
-        </w:numPr>
-        <w:jc w:val="both"/>
-        <w:rPr>
-          <w:sz w:val="20"/>
-          <w:szCs w:val="20"/>
-        </w:rPr>
-      </w:pPr>
-      <w:r>
-        <w:rPr>
-          <w:sz w:val="20"/>
-          <w:szCs w:val="20"/>
-        </w:rPr>
-        <w:t>Quando l’altra board riceve il messaggio, entra in HANDSHAKE_ON; dopo aver premuto anch’essa INT0, entra in CHOOSING e HANDSHAKE_DONE, inviando tale stato alla prima board</w:t>
-      </w:r>
-      <w:r>
-        <w:rPr>
-          <w:sz w:val="20"/>
-          <w:szCs w:val="20"/>
-        </w:rPr>
-        <w:t>; inoltre, memorizza di essere il secondo giocatore, in caso di double-board</w:t>
-      </w:r>
-    </w:p>
-    <w:p>
-      <w:pPr>
-        <w:pStyle w:val="Paragrafoelenco"/>
-        <w:numPr>
-          <w:ilvl w:val="0"/>
-          <w:numId w:val="6"/>
-        </w:numPr>
-        <w:jc w:val="both"/>
-        <w:rPr>
-          <w:sz w:val="20"/>
-          <w:szCs w:val="20"/>
-        </w:rPr>
-      </w:pPr>
-      <w:r>
-        <w:rPr>
-          <w:sz w:val="20"/>
-          <w:szCs w:val="20"/>
-        </w:rPr>
-        <w:t xml:space="preserve">Quando la prima board riceve </w:t>
-      </w:r>
-      <w:r>
-        <w:rPr>
-          <w:sz w:val="20"/>
-          <w:szCs w:val="20"/>
-        </w:rPr>
-        <w:t>il messaggio, entra in HANDSHAKE_DONE ed ottiene la possibilità di muoversi tra le due opzioni</w:t>
-      </w:r>
-    </w:p>
-    <w:p>
-      <w:pPr>
-        <w:pStyle w:val="Paragrafoelenco"/>
-        <w:numPr>
-          <w:ilvl w:val="0"/>
-          <w:numId w:val="6"/>
-        </w:numPr>
-        <w:jc w:val="both"/>
-        <w:rPr>
-          <w:sz w:val="20"/>
-          <w:szCs w:val="20"/>
-        </w:rPr>
-      </w:pPr>
-      <w:r>
-        <w:rPr>
-          <w:sz w:val="20"/>
-          <w:szCs w:val="20"/>
-        </w:rPr>
-        <w:t>Se entrambe scelgono double-board, la prima che conferma la scelta del tipo del proprio giocatore (human/NPC), entra in READY ed invia un HANDSHAKE_READY all’altra, senza modificare il proprio stato di handshake</w:t>
-      </w:r>
-    </w:p>
-    <w:p>
-      <w:pPr>
-        <w:pStyle w:val="Paragrafoelenco"/>
-        <w:numPr>
-          <w:ilvl w:val="0"/>
-          <w:numId w:val="6"/>
-        </w:numPr>
-        <w:jc w:val="both"/>
-        <w:rPr>
-          <w:sz w:val="20"/>
-          <w:szCs w:val="20"/>
-        </w:rPr>
-      </w:pPr>
-      <w:r>
-        <w:rPr>
-          <w:sz w:val="20"/>
-          <w:szCs w:val="20"/>
-        </w:rPr>
-        <w:t>La seconda entra in HANDSHAKE_READY: dopo aver ricevuto il messaggio e confermato la scelta, entra in READY ed invia un HANDSHAKE_READY alla prima</w:t>
-      </w:r>
-    </w:p>
-    <w:p>
-      <w:pPr>
-        <w:pStyle w:val="Paragrafoelenco"/>
-        <w:numPr>
-          <w:ilvl w:val="0"/>
-          <w:numId w:val="6"/>
-        </w:numPr>
-        <w:jc w:val="both"/>
-        <w:rPr>
-          <w:sz w:val="20"/>
-          <w:szCs w:val="20"/>
-        </w:rPr>
-      </w:pPr>
-      <w:r>
-        <w:rPr>
-          <w:sz w:val="20"/>
-          <w:szCs w:val="20"/>
-        </w:rPr>
-        <w:t>La prima riceve il HANDSHAKE_READY e il protocollo termina</w:t>
-      </w:r>
-    </w:p>
-    <w:p>
-      <w:pPr>
         <w:pStyle w:val="Titolo2"/>
+        <w:spacing w:before="80" w:after="40"/>
         <w:jc w:val="both"/>
         <w:rPr>
           <w:b/>
           <w:bCs/>
           <w:color w:val="auto"/>
-          <w:sz w:val="32"/>
-          <w:szCs w:val="32"/>
+          <w:sz w:val="28"/>
+          <w:szCs w:val="28"/>
         </w:rPr>
       </w:pPr>
       <w:r>
@@ -462,14 +1236,15 @@
           <w:b/>
           <w:bCs/>
           <w:color w:val="auto"/>
-          <w:sz w:val="32"/>
-          <w:szCs w:val="32"/>
+          <w:sz w:val="28"/>
+          <w:szCs w:val="28"/>
         </w:rPr>
         <w:t>Cambio turno</w:t>
       </w:r>
     </w:p>
     <w:p>
       <w:pPr>
+        <w:spacing w:after="40"/>
         <w:jc w:val="both"/>
         <w:rPr>
           <w:sz w:val="20"/>
@@ -481,8 +1256,25 @@
           <w:sz w:val="20"/>
           <w:szCs w:val="20"/>
         </w:rPr>
-        <w:t xml:space="preserve">In modalità single-board, il cambio di turno avviene come nell’extrapoint 1, ovvero invocando la funzione </w:t>
-      </w:r>
+        <w:t>In modalità single-board, il cambio di turno avviene come nell’</w:t>
+      </w:r>
+      <w:proofErr w:type="spellStart"/>
+      <w:r>
+        <w:rPr>
+          <w:sz w:val="20"/>
+          <w:szCs w:val="20"/>
+        </w:rPr>
+        <w:t>extrapoint</w:t>
+      </w:r>
+      <w:proofErr w:type="spellEnd"/>
+      <w:r>
+        <w:rPr>
+          <w:sz w:val="20"/>
+          <w:szCs w:val="20"/>
+        </w:rPr>
+        <w:t xml:space="preserve"> 1, ovvero invocando la funzione </w:t>
+      </w:r>
+      <w:proofErr w:type="spellStart"/>
       <w:r>
         <w:rPr>
           <w:i/>
@@ -492,16 +1284,48 @@
         </w:rPr>
         <w:t>setPlayer</w:t>
       </w:r>
-      <w:r>
-        <w:rPr>
-          <w:sz w:val="20"/>
-          <w:szCs w:val="20"/>
-        </w:rPr>
-        <w:t>; non si invia nessuna informazione sul bus CAN.</w:t>
+      <w:proofErr w:type="spellEnd"/>
+      <w:r>
+        <w:rPr>
+          <w:sz w:val="20"/>
+          <w:szCs w:val="20"/>
+        </w:rPr>
+        <w:t>; non si invia nessuna informazione sul bus</w:t>
+      </w:r>
+      <w:r>
+        <w:rPr>
+          <w:i/>
+          <w:iCs/>
+          <w:sz w:val="20"/>
+          <w:szCs w:val="20"/>
+        </w:rPr>
+        <w:t xml:space="preserve"> </w:t>
+      </w:r>
+      <w:r>
+        <w:rPr>
+          <w:sz w:val="20"/>
+          <w:szCs w:val="20"/>
+        </w:rPr>
+        <w:t>CAN</w:t>
+      </w:r>
+      <w:r>
+        <w:rPr>
+          <w:sz w:val="20"/>
+          <w:szCs w:val="20"/>
+        </w:rPr>
+        <w:t>.</w:t>
+      </w:r>
+      <w:r>
+        <w:rPr>
+          <w:sz w:val="20"/>
+          <w:szCs w:val="20"/>
+        </w:rPr>
+        <w:t xml:space="preserve"> Se l’avversario è il NPC, non si mostrano le mosse possibili né i muri in corso di posizionamento, ma si evidenzia solo in giallo la cella in cui la sua pedina si trova.</w:t>
       </w:r>
     </w:p>
     <w:p>
       <w:pPr>
+        <w:spacing w:after="40"/>
         <w:jc w:val="both"/>
         <w:rPr>
           <w:sz w:val="20"/>
@@ -541,7 +1365,35 @@
           <w:sz w:val="20"/>
           <w:szCs w:val="20"/>
         </w:rPr>
-        <w:t>Reset informazioni del giocatore della board corrente</w:t>
+        <w:t>r</w:t>
+      </w:r>
+      <w:r>
+        <w:rPr>
+          <w:sz w:val="20"/>
+          <w:szCs w:val="20"/>
+        </w:rPr>
+        <w:t xml:space="preserve">eset informazioni del giocatore della </w:t>
+      </w:r>
+      <w:r>
+        <w:rPr>
+          <w:sz w:val="20"/>
+          <w:szCs w:val="20"/>
+        </w:rPr>
+        <w:t>scheda</w:t>
+      </w:r>
+      <w:r>
+        <w:rPr>
+          <w:sz w:val="20"/>
+          <w:szCs w:val="20"/>
+        </w:rPr>
+        <w:t xml:space="preserve"> corrente</w:t>
+      </w:r>
+      <w:r>
+        <w:rPr>
+          <w:sz w:val="20"/>
+          <w:szCs w:val="20"/>
+        </w:rPr>
+        <w:t>;</w:t>
       </w:r>
     </w:p>
     <w:p>
@@ -562,7 +1414,35 @@
           <w:sz w:val="20"/>
           <w:szCs w:val="20"/>
         </w:rPr>
-        <w:t>Impostazione evidenziazione del giocatore avversario (si colora la sua cella in giallo)</w:t>
+        <w:t>i</w:t>
+      </w:r>
+      <w:r>
+        <w:rPr>
+          <w:sz w:val="20"/>
+          <w:szCs w:val="20"/>
+        </w:rPr>
+        <w:t>mpostazione evidenziazione del giocatore avversario</w:t>
+      </w:r>
+      <w:r>
+        <w:rPr>
+          <w:sz w:val="20"/>
+          <w:szCs w:val="20"/>
+        </w:rPr>
+        <w:t xml:space="preserve">: </w:t>
+      </w:r>
+      <w:r>
+        <w:rPr>
+          <w:sz w:val="20"/>
+          <w:szCs w:val="20"/>
+        </w:rPr>
+        <w:t>si colora la sua cella in giallo</w:t>
+      </w:r>
+      <w:r>
+        <w:rPr>
+          <w:sz w:val="20"/>
+          <w:szCs w:val="20"/>
+        </w:rPr>
+        <w:t>, senza mostrare adiacenze valide né eventuali muri in corso di posizionamento;</w:t>
       </w:r>
     </w:p>
     <w:p>
@@ -572,6 +1452,8 @@
           <w:ilvl w:val="0"/>
           <w:numId w:val="3"/>
         </w:numPr>
+        <w:spacing w:after="40"/>
+        <w:ind w:left="714" w:hanging="357"/>
         <w:jc w:val="both"/>
         <w:rPr>
           <w:sz w:val="20"/>
@@ -583,37 +1465,54 @@
           <w:sz w:val="20"/>
           <w:szCs w:val="20"/>
         </w:rPr>
-        <w:t>Invio della mossa all’avversario</w:t>
+        <w:t>i</w:t>
+      </w:r>
+      <w:r>
+        <w:rPr>
+          <w:sz w:val="20"/>
+          <w:szCs w:val="20"/>
+        </w:rPr>
+        <w:t>nvio della mossa all’avversario</w:t>
+      </w:r>
+      <w:r>
+        <w:rPr>
+          <w:sz w:val="20"/>
+          <w:szCs w:val="20"/>
+        </w:rPr>
+        <w:t>.</w:t>
       </w:r>
     </w:p>
     <w:p>
       <w:pPr>
+        <w:spacing w:before="120" w:after="40"/>
         <w:jc w:val="both"/>
         <w:rPr>
           <w:b/>
           <w:bCs/>
-          <w:sz w:val="40"/>
-          <w:szCs w:val="40"/>
-        </w:rPr>
-      </w:pPr>
-      <w:r>
-        <w:rPr>
+          <w:sz w:val="32"/>
+          <w:szCs w:val="32"/>
+        </w:rPr>
+      </w:pPr>
+      <w:r>
+        <w:rPr>
+          <w:rFonts w:asciiTheme="majorHAnsi" w:hAnsiTheme="majorHAnsi" w:cstheme="majorHAnsi"/>
           <w:b/>
           <w:bCs/>
-          <w:sz w:val="40"/>
-          <w:szCs w:val="40"/>
+          <w:sz w:val="32"/>
+          <w:szCs w:val="32"/>
         </w:rPr>
         <w:t>NPC</w:t>
       </w:r>
     </w:p>
     <w:p>
       <w:pPr>
+        <w:spacing w:after="40"/>
         <w:jc w:val="both"/>
         <w:rPr>
           <w:b/>
           <w:bCs/>
-          <w:sz w:val="20"/>
-          <w:szCs w:val="20"/>
+          <w:sz w:val="32"/>
+          <w:szCs w:val="32"/>
         </w:rPr>
       </w:pPr>
       <w:r>
@@ -623,6 +1522,7 @@
         </w:rPr>
         <w:t>Il giocatore automatico (NPC) è realizzato mediante una funzione dedicata (</w:t>
       </w:r>
+      <w:proofErr w:type="spellStart"/>
       <w:r>
         <w:rPr>
           <w:i/>
@@ -632,6 +1532,52 @@
         </w:rPr>
         <w:t>NPC_playTurn</w:t>
       </w:r>
+      <w:proofErr w:type="spellEnd"/>
+      <w:r>
+        <w:rPr>
+          <w:i/>
+          <w:iCs/>
+          <w:sz w:val="20"/>
+          <w:szCs w:val="20"/>
+        </w:rPr>
+        <w:t xml:space="preserve">, </w:t>
+      </w:r>
+      <w:r>
+        <w:rPr>
+          <w:sz w:val="20"/>
+          <w:szCs w:val="20"/>
+        </w:rPr>
+        <w:t xml:space="preserve">definita in </w:t>
+      </w:r>
+      <w:proofErr w:type="spellStart"/>
+      <w:r>
+        <w:rPr>
+          <w:i/>
+          <w:iCs/>
+          <w:sz w:val="20"/>
+          <w:szCs w:val="20"/>
+        </w:rPr>
+        <w:t>NPC.c</w:t>
+      </w:r>
+      <w:proofErr w:type="spellEnd"/>
+      <w:r>
+        <w:rPr>
+          <w:sz w:val="20"/>
+          <w:szCs w:val="20"/>
+        </w:rPr>
+        <w:t xml:space="preserve">, nella cartella di progetto </w:t>
+      </w:r>
+      <w:proofErr w:type="spellStart"/>
+      <w:r>
+        <w:rPr>
+          <w:i/>
+          <w:iCs/>
+          <w:sz w:val="20"/>
+          <w:szCs w:val="20"/>
+        </w:rPr>
+        <w:t>quoridor</w:t>
+      </w:r>
+      <w:proofErr w:type="spellEnd"/>
       <w:r>
         <w:rPr>
           <w:sz w:val="20"/>
@@ -639,23 +1585,20 @@
         </w:rPr>
         <w:t>), che effettua la risoluzione di un</w:t>
       </w:r>
-    </w:p>
-    <w:p>
-      <w:pPr>
-        <w:jc w:val="both"/>
+      <w:r>
         <w:rPr>
           <w:b/>
           <w:bCs/>
-          <w:sz w:val="40"/>
-          <w:szCs w:val="40"/>
-        </w:rPr>
-      </w:pPr>
-      <w:r>
-        <w:rPr>
-          <w:sz w:val="20"/>
-          <w:szCs w:val="20"/>
-        </w:rPr>
-        <w:lastRenderedPageBreak/>
+          <w:sz w:val="20"/>
+          <w:szCs w:val="20"/>
+        </w:rPr>
+        <w:t xml:space="preserve"> </w:t>
+      </w:r>
+      <w:r>
+        <w:rPr>
+          <w:sz w:val="20"/>
+          <w:szCs w:val="20"/>
+        </w:rPr>
         <w:t>problema di ottimizzazione locale</w:t>
       </w:r>
       <w:r>
@@ -692,7 +1635,35 @@
           <w:sz w:val="20"/>
           <w:szCs w:val="20"/>
         </w:rPr>
-        <w:t>Esplora tutte le mosse possibili</w:t>
+        <w:t>e</w:t>
+      </w:r>
+      <w:r>
+        <w:rPr>
+          <w:sz w:val="20"/>
+          <w:szCs w:val="20"/>
+        </w:rPr>
+        <w:t>splora tutte le mosse possibili</w:t>
+      </w:r>
+      <w:r>
+        <w:rPr>
+          <w:sz w:val="20"/>
+          <w:szCs w:val="20"/>
+        </w:rPr>
+        <w:t xml:space="preserve">, filtrando </w:t>
+      </w:r>
+      <w:r>
+        <w:rPr>
+          <w:sz w:val="20"/>
+          <w:szCs w:val="20"/>
+        </w:rPr>
+        <w:t>solo quelle valide (ovvero che rispettano le regole del gioco)</w:t>
+      </w:r>
+      <w:r>
+        <w:rPr>
+          <w:sz w:val="20"/>
+          <w:szCs w:val="20"/>
+        </w:rPr>
+        <w:t>;</w:t>
       </w:r>
     </w:p>
     <w:p>
@@ -714,7 +1685,140 @@
           <w:sz w:val="20"/>
           <w:szCs w:val="20"/>
         </w:rPr>
-        <w:t>Considera solo quelle valide (ovvero che rispettano le regole del gioco)</w:t>
+        <w:t>c</w:t>
+      </w:r>
+      <w:r>
+        <w:rPr>
+          <w:sz w:val="20"/>
+          <w:szCs w:val="20"/>
+        </w:rPr>
+        <w:t>alcola,</w:t>
+      </w:r>
+      <w:r>
+        <w:rPr>
+          <w:sz w:val="20"/>
+          <w:szCs w:val="20"/>
+        </w:rPr>
+        <w:t xml:space="preserve"> per ogni mossa</w:t>
+      </w:r>
+      <w:r>
+        <w:rPr>
+          <w:sz w:val="20"/>
+          <w:szCs w:val="20"/>
+        </w:rPr>
+        <w:t xml:space="preserve"> futura possibile</w:t>
+      </w:r>
+      <w:r>
+        <w:rPr>
+          <w:sz w:val="20"/>
+          <w:szCs w:val="20"/>
+        </w:rPr>
+        <w:t>,</w:t>
+      </w:r>
+      <w:r>
+        <w:rPr>
+          <w:sz w:val="20"/>
+          <w:szCs w:val="20"/>
+        </w:rPr>
+        <w:t xml:space="preserve"> il numero di mosse necessarie a </w:t>
+      </w:r>
+      <w:proofErr w:type="gramStart"/>
+      <w:r>
+        <w:rPr>
+          <w:sz w:val="20"/>
+          <w:szCs w:val="20"/>
+        </w:rPr>
+        <w:t>s</w:t>
+      </w:r>
+      <w:r>
+        <w:rPr>
+          <w:sz w:val="20"/>
+          <w:szCs w:val="20"/>
+        </w:rPr>
+        <w:t>e</w:t>
+      </w:r>
+      <w:proofErr w:type="gramEnd"/>
+      <w:r>
+        <w:rPr>
+          <w:sz w:val="20"/>
+          <w:szCs w:val="20"/>
+        </w:rPr>
+        <w:t xml:space="preserve"> stesso e all’avversario per arrivare a destinazione</w:t>
+      </w:r>
+      <w:r>
+        <w:rPr>
+          <w:sz w:val="20"/>
+          <w:szCs w:val="20"/>
+        </w:rPr>
+        <w:t xml:space="preserve">: </w:t>
+      </w:r>
+      <w:r>
+        <w:rPr>
+          <w:sz w:val="20"/>
+          <w:szCs w:val="20"/>
+        </w:rPr>
+        <w:t xml:space="preserve">in particolare, esplora la matrice di gioco mediante una visita in ampiezza, inserendo le adiacenze valide in una coda FIFO, realizzata con buffer circolare e definita nella cartella di progetto </w:t>
+      </w:r>
+      <w:proofErr w:type="spellStart"/>
+      <w:r>
+        <w:rPr>
+          <w:i/>
+          <w:iCs/>
+          <w:sz w:val="20"/>
+          <w:szCs w:val="20"/>
+        </w:rPr>
+        <w:t>queue</w:t>
+      </w:r>
+      <w:proofErr w:type="spellEnd"/>
+      <w:r>
+        <w:rPr>
+          <w:sz w:val="20"/>
+          <w:szCs w:val="20"/>
+        </w:rPr>
+        <w:t>;</w:t>
+      </w:r>
+      <w:r>
+        <w:rPr>
+          <w:sz w:val="20"/>
+          <w:szCs w:val="20"/>
+        </w:rPr>
+        <w:t xml:space="preserve"> tale esplorazione è effettuata mediante la funzione </w:t>
+      </w:r>
+      <w:proofErr w:type="spellStart"/>
+      <w:r>
+        <w:rPr>
+          <w:i/>
+          <w:iCs/>
+          <w:sz w:val="20"/>
+          <w:szCs w:val="20"/>
+        </w:rPr>
+        <w:t>measureDistance</w:t>
+      </w:r>
+      <w:proofErr w:type="spellEnd"/>
+      <w:r>
+        <w:rPr>
+          <w:sz w:val="20"/>
+          <w:szCs w:val="20"/>
+        </w:rPr>
+        <w:t xml:space="preserve">, definita in </w:t>
+      </w:r>
+      <w:proofErr w:type="spellStart"/>
+      <w:r>
+        <w:rPr>
+          <w:i/>
+          <w:iCs/>
+          <w:sz w:val="20"/>
+          <w:szCs w:val="20"/>
+        </w:rPr>
+        <w:t>NPC.c</w:t>
+      </w:r>
+      <w:proofErr w:type="spellEnd"/>
+      <w:r>
+        <w:rPr>
+          <w:sz w:val="20"/>
+          <w:szCs w:val="20"/>
+        </w:rPr>
+        <w:t>;</w:t>
       </w:r>
     </w:p>
     <w:p>
@@ -736,73 +1840,14 @@
           <w:sz w:val="20"/>
           <w:szCs w:val="20"/>
         </w:rPr>
-        <w:t>Calcola,</w:t>
-      </w:r>
-      <w:r>
-        <w:rPr>
-          <w:sz w:val="20"/>
-          <w:szCs w:val="20"/>
-        </w:rPr>
-        <w:t xml:space="preserve"> per ogni mossa,</w:t>
-      </w:r>
-      <w:r>
-        <w:rPr>
-          <w:sz w:val="20"/>
-          <w:szCs w:val="20"/>
-        </w:rPr>
-        <w:t xml:space="preserve"> il numero di mosse necessarie a </w:t>
-      </w:r>
-      <w:r>
-        <w:rPr>
-          <w:sz w:val="20"/>
-          <w:szCs w:val="20"/>
-        </w:rPr>
-        <w:t>sé</w:t>
-      </w:r>
-      <w:r>
-        <w:rPr>
-          <w:sz w:val="20"/>
-          <w:szCs w:val="20"/>
-        </w:rPr>
-        <w:t xml:space="preserve"> stesso e all’avversario per arrivare a destinazione</w:t>
-      </w:r>
-      <w:r>
-        <w:rPr>
-          <w:sz w:val="20"/>
-          <w:szCs w:val="20"/>
-        </w:rPr>
-        <w:t xml:space="preserve">, in seguito all’ipotetica esecuzione di quella considerata all’iterazione corrente: in particolare, esplora la matrice di gioco mediante una visita in ampiezza, inserendo le adiacenze valide in una coda FIFO, realizzata con buffer circolare e definita nella cartella di progetto </w:t>
-      </w:r>
-      <w:r>
-        <w:rPr>
-          <w:i/>
-          <w:iCs/>
-          <w:sz w:val="20"/>
-          <w:szCs w:val="20"/>
-        </w:rPr>
-        <w:t>queue</w:t>
-      </w:r>
-    </w:p>
-    <w:p>
-      <w:pPr>
-        <w:pStyle w:val="Paragrafoelenco"/>
-        <w:numPr>
-          <w:ilvl w:val="0"/>
-          <w:numId w:val="2"/>
-        </w:numPr>
-        <w:ind w:left="709" w:hanging="425"/>
-        <w:jc w:val="both"/>
-        <w:rPr>
-          <w:sz w:val="20"/>
-          <w:szCs w:val="20"/>
-        </w:rPr>
-      </w:pPr>
-      <w:r>
-        <w:rPr>
-          <w:sz w:val="20"/>
-          <w:szCs w:val="20"/>
-        </w:rPr>
-        <w:t>Effettua la mossa che massimizza la metrica seguente:</w:t>
+        <w:t>e</w:t>
+      </w:r>
+      <w:r>
+        <w:rPr>
+          <w:sz w:val="20"/>
+          <w:szCs w:val="20"/>
+        </w:rPr>
+        <w:t>ffettua la mossa che massimizza la metrica seguente:</w:t>
       </w:r>
     </w:p>
     <w:p>
@@ -1028,6 +2073,7 @@
         </w:rPr>
         <w:t xml:space="preserve">dove </w:t>
       </w:r>
+      <w:proofErr w:type="spellStart"/>
       <w:r>
         <w:rPr>
           <w:i/>
@@ -1047,6 +2093,7 @@
         </w:rPr>
         <w:t>NPC</w:t>
       </w:r>
+      <w:proofErr w:type="spellEnd"/>
       <w:r>
         <w:rPr>
           <w:i/>
@@ -1061,7 +2108,21 @@
           <w:sz w:val="20"/>
           <w:szCs w:val="20"/>
         </w:rPr>
-        <w:t>è la posizione del NPC in seguito alla mossa effettuata</w:t>
+        <w:t xml:space="preserve">è la posizione del NPC in seguito alla mossa </w:t>
+      </w:r>
+      <w:r>
+        <w:rPr>
+          <w:sz w:val="20"/>
+          <w:szCs w:val="20"/>
+        </w:rPr>
+        <w:t>considerata</w:t>
+      </w:r>
+      <w:r>
+        <w:rPr>
+          <w:sz w:val="20"/>
+          <w:szCs w:val="20"/>
+        </w:rPr>
+        <w:t>;</w:t>
       </w:r>
     </w:p>
     <w:p>
@@ -1071,6 +2132,7 @@
           <w:ilvl w:val="0"/>
           <w:numId w:val="2"/>
         </w:numPr>
+        <w:spacing w:after="40"/>
         <w:ind w:left="709" w:hanging="425"/>
         <w:jc w:val="both"/>
         <w:rPr>
@@ -1082,8 +2144,73 @@
         <w:rPr>
           <w:sz w:val="20"/>
           <w:szCs w:val="20"/>
-        </w:rPr>
-        <w:t>Caso particolare: si utilizza un’euristica, per cui se il NPC può vincere in una mossa, muove la propria pedina, anche se inserire un muro risultasse vantaggioso, in riferimento alla metrica utilizzata</w:t>
+          <w:u w:val="single"/>
+        </w:rPr>
+        <w:t>c</w:t>
+      </w:r>
+      <w:r>
+        <w:rPr>
+          <w:sz w:val="20"/>
+          <w:szCs w:val="20"/>
+          <w:u w:val="single"/>
+        </w:rPr>
+        <w:t>aso particolare</w:t>
+      </w:r>
+      <w:r>
+        <w:rPr>
+          <w:sz w:val="20"/>
+          <w:szCs w:val="20"/>
+        </w:rPr>
+        <w:t>: si utilizza un’euristica</w:t>
+      </w:r>
+      <w:r>
+        <w:rPr>
+          <w:sz w:val="20"/>
+          <w:szCs w:val="20"/>
+        </w:rPr>
+        <w:t xml:space="preserve">, </w:t>
+      </w:r>
+      <w:r>
+        <w:rPr>
+          <w:sz w:val="20"/>
+          <w:szCs w:val="20"/>
+        </w:rPr>
+        <w:t>per cui</w:t>
+      </w:r>
+      <w:r>
+        <w:rPr>
+          <w:sz w:val="20"/>
+          <w:szCs w:val="20"/>
+        </w:rPr>
+        <w:t xml:space="preserve"> </w:t>
+      </w:r>
+      <w:r>
+        <w:rPr>
+          <w:sz w:val="20"/>
+          <w:szCs w:val="20"/>
+        </w:rPr>
+        <w:t>se il NPC può vincere in una mossa, muove la propria pedina</w:t>
+      </w:r>
+      <w:r>
+        <w:rPr>
+          <w:sz w:val="20"/>
+          <w:szCs w:val="20"/>
+        </w:rPr>
+        <w:t xml:space="preserve"> nella direzione opportuna</w:t>
+      </w:r>
+      <w:r>
+        <w:rPr>
+          <w:sz w:val="20"/>
+          <w:szCs w:val="20"/>
+        </w:rPr>
+        <w:t>, anche se inserire un muro risultasse vantaggioso, in riferimento alla metrica utilizzata</w:t>
+      </w:r>
+      <w:r>
+        <w:rPr>
+          <w:sz w:val="20"/>
+          <w:szCs w:val="20"/>
+        </w:rPr>
+        <w:t>.</w:t>
       </w:r>
     </w:p>
     <w:p>
@@ -1099,7 +2226,21 @@
           <w:sz w:val="20"/>
           <w:szCs w:val="20"/>
         </w:rPr>
-        <w:t>Non si impostano timer, in quanto l’esecuzione del turno è nell’ordine dei decimi di secondo, anche ne</w:t>
+        <w:t xml:space="preserve">Non si impostano timer, in quanto l’esecuzione del turno </w:t>
+      </w:r>
+      <w:r>
+        <w:rPr>
+          <w:sz w:val="20"/>
+          <w:szCs w:val="20"/>
+        </w:rPr>
+        <w:t>ha una durata</w:t>
+      </w:r>
+      <w:r>
+        <w:rPr>
+          <w:sz w:val="20"/>
+          <w:szCs w:val="20"/>
+        </w:rPr>
+        <w:t xml:space="preserve"> nell’ordine dei decimi di secondo, anche ne</w:t>
       </w:r>
       <w:r>
         <w:rPr>
@@ -1141,7 +2282,35 @@
           <w:sz w:val="20"/>
           <w:szCs w:val="20"/>
         </w:rPr>
-        <w:t>in cui tutte le mosse risultano essere valide.</w:t>
+        <w:t>dal punto di vista computazionale</w:t>
+      </w:r>
+      <w:r>
+        <w:rPr>
+          <w:sz w:val="20"/>
+          <w:szCs w:val="20"/>
+        </w:rPr>
+        <w:t xml:space="preserve"> </w:t>
+      </w:r>
+      <w:r>
+        <w:rPr>
+          <w:sz w:val="20"/>
+          <w:szCs w:val="20"/>
+        </w:rPr>
+        <w:t>in cui tutte le mosse risult</w:t>
+      </w:r>
+      <w:r>
+        <w:rPr>
+          <w:sz w:val="20"/>
+          <w:szCs w:val="20"/>
+        </w:rPr>
+        <w:t>a</w:t>
+      </w:r>
+      <w:r>
+        <w:rPr>
+          <w:sz w:val="20"/>
+          <w:szCs w:val="20"/>
+        </w:rPr>
+        <w:t>no essere valide.</w:t>
       </w:r>
     </w:p>
     <w:sectPr>
@@ -1157,6 +2326,119 @@
 <file path=word/numbering.xml><?xml version="1.0" encoding="utf-8"?>
 <w:numbering xmlns:wpc="http://schemas.microsoft.com/office/word/2010/wordprocessingCanvas" xmlns:cx="http://schemas.microsoft.com/office/drawing/2014/chartex" xmlns:cx1="http://schemas.microsoft.com/office/drawing/2015/9/8/chartex" xmlns:cx2="http://schemas.microsoft.com/office/drawing/2015/10/21/chartex" xmlns:cx3="http://schemas.microsoft.com/office/drawing/2016/5/9/chartex" xmlns:cx4="http://schemas.microsoft.com/office/drawing/2016/5/10/chartex" xmlns:cx5="http://schemas.microsoft.com/office/drawing/2016/5/11/chartex" xmlns:cx6="http://schemas.microsoft.com/office/drawing/2016/5/12/chartex" xmlns:cx7="http://schemas.microsoft.com/office/drawing/2016/5/13/chartex" xmlns:cx8="http://schemas.microsoft.com/office/drawing/2016/5/14/chartex" xmlns:mc="http://schemas.openxmlformats.org/markup-compatibility/2006" xmlns:aink="http://schemas.microsoft.com/office/drawing/2016/ink" xmlns:am3d="http://schemas.microsoft.com/office/drawing/2017/model3d" xmlns:o="urn:schemas-microsoft-com:office:office" xmlns:oel="http://schemas.microsoft.com/office/2019/extlst" xmlns:r="http://schemas.openxmlformats.org/officeDocument/2006/relationships" xmlns:m="http://schemas.openxmlformats.org/officeDocument/2006/math" xmlns:v="urn:schemas-microsoft-com:vml" xmlns:wp14="http://schemas.microsoft.com/office/word/2010/wordprocessingDrawing" xmlns:wp="http://schemas.openxmlformats.org/drawingml/2006/wordprocessingDrawing" xmlns:w10="urn:schemas-microsoft-com:office:word" xmlns:w="http://schemas.openxmlformats.org/wordprocessingml/2006/main" xmlns:w14="http://schemas.microsoft.com/office/word/2010/wordml" xmlns:w15="http://schemas.microsoft.com/office/word/2012/wordml" xmlns:w16cex="http://schemas.microsoft.com/office/word/2018/wordml/cex" xmlns:w16cid="http://schemas.microsoft.com/office/word/2016/wordml/cid" xmlns:w16="http://schemas.microsoft.com/office/word/2018/wordml" xmlns:w16sdtdh="http://schemas.microsoft.com/office/word/2020/wordml/sdtdatahash" xmlns:w16se="http://schemas.microsoft.com/office/word/2015/wordml/symex" xmlns:wpg="http://schemas.microsoft.com/office/word/2010/wordprocessingGroup" xmlns:wpi="http://schemas.microsoft.com/office/word/2010/wordprocessingInk" xmlns:wne="http://schemas.microsoft.com/office/word/2006/wordml" xmlns:wps="http://schemas.microsoft.com/office/word/2010/wordprocessingShape" mc:Ignorable="w14 w15 w16se w16cid w16 w16cex w16sdtdh wp14">
   <w:abstractNum w:abstractNumId="0" w15:restartNumberingAfterBreak="0">
+    <w:nsid w:val="03D3748B"/>
+    <w:multiLevelType w:val="hybridMultilevel"/>
+    <w:tmpl w:val="B7A60650"/>
+    <w:lvl w:ilvl="0" w:tplc="08090001">
+      <w:start w:val="1"/>
+      <w:numFmt w:val="bullet"/>
+      <w:lvlText w:val=""/>
+      <w:lvlJc w:val="left"/>
+      <w:pPr>
+        <w:ind w:left="720" w:hanging="360"/>
+      </w:pPr>
+      <w:rPr>
+        <w:rFonts w:ascii="Symbol" w:hAnsi="Symbol" w:hint="default"/>
+      </w:rPr>
+    </w:lvl>
+    <w:lvl w:ilvl="1" w:tplc="08090003" w:tentative="1">
+      <w:start w:val="1"/>
+      <w:numFmt w:val="bullet"/>
+      <w:lvlText w:val="o"/>
+      <w:lvlJc w:val="left"/>
+      <w:pPr>
+        <w:ind w:left="1440" w:hanging="360"/>
+      </w:pPr>
+      <w:rPr>
+        <w:rFonts w:ascii="Courier New" w:hAnsi="Courier New" w:cs="Courier New" w:hint="default"/>
+      </w:rPr>
+    </w:lvl>
+    <w:lvl w:ilvl="2" w:tplc="08090005" w:tentative="1">
+      <w:start w:val="1"/>
+      <w:numFmt w:val="bullet"/>
+      <w:lvlText w:val=""/>
+      <w:lvlJc w:val="left"/>
+      <w:pPr>
+        <w:ind w:left="2160" w:hanging="360"/>
+      </w:pPr>
+      <w:rPr>
+        <w:rFonts w:ascii="Wingdings" w:hAnsi="Wingdings" w:hint="default"/>
+      </w:rPr>
+    </w:lvl>
+    <w:lvl w:ilvl="3" w:tplc="08090001" w:tentative="1">
+      <w:start w:val="1"/>
+      <w:numFmt w:val="bullet"/>
+      <w:lvlText w:val=""/>
+      <w:lvlJc w:val="left"/>
+      <w:pPr>
+        <w:ind w:left="2880" w:hanging="360"/>
+      </w:pPr>
+      <w:rPr>
+        <w:rFonts w:ascii="Symbol" w:hAnsi="Symbol" w:hint="default"/>
+      </w:rPr>
+    </w:lvl>
+    <w:lvl w:ilvl="4" w:tplc="08090003" w:tentative="1">
+      <w:start w:val="1"/>
+      <w:numFmt w:val="bullet"/>
+      <w:lvlText w:val="o"/>
+      <w:lvlJc w:val="left"/>
+      <w:pPr>
+        <w:ind w:left="3600" w:hanging="360"/>
+      </w:pPr>
+      <w:rPr>
+        <w:rFonts w:ascii="Courier New" w:hAnsi="Courier New" w:cs="Courier New" w:hint="default"/>
+      </w:rPr>
+    </w:lvl>
+    <w:lvl w:ilvl="5" w:tplc="08090005" w:tentative="1">
+      <w:start w:val="1"/>
+      <w:numFmt w:val="bullet"/>
+      <w:lvlText w:val=""/>
+      <w:lvlJc w:val="left"/>
+      <w:pPr>
+        <w:ind w:left="4320" w:hanging="360"/>
+      </w:pPr>
+      <w:rPr>
+        <w:rFonts w:ascii="Wingdings" w:hAnsi="Wingdings" w:hint="default"/>
+      </w:rPr>
+    </w:lvl>
+    <w:lvl w:ilvl="6" w:tplc="08090001" w:tentative="1">
+      <w:start w:val="1"/>
+      <w:numFmt w:val="bullet"/>
+      <w:lvlText w:val=""/>
+      <w:lvlJc w:val="left"/>
+      <w:pPr>
+        <w:ind w:left="5040" w:hanging="360"/>
+      </w:pPr>
+      <w:rPr>
+        <w:rFonts w:ascii="Symbol" w:hAnsi="Symbol" w:hint="default"/>
+      </w:rPr>
+    </w:lvl>
+    <w:lvl w:ilvl="7" w:tplc="08090003" w:tentative="1">
+      <w:start w:val="1"/>
+      <w:numFmt w:val="bullet"/>
+      <w:lvlText w:val="o"/>
+      <w:lvlJc w:val="left"/>
+      <w:pPr>
+        <w:ind w:left="5760" w:hanging="360"/>
+      </w:pPr>
+      <w:rPr>
+        <w:rFonts w:ascii="Courier New" w:hAnsi="Courier New" w:cs="Courier New" w:hint="default"/>
+      </w:rPr>
+    </w:lvl>
+    <w:lvl w:ilvl="8" w:tplc="08090005" w:tentative="1">
+      <w:start w:val="1"/>
+      <w:numFmt w:val="bullet"/>
+      <w:lvlText w:val=""/>
+      <w:lvlJc w:val="left"/>
+      <w:pPr>
+        <w:ind w:left="6480" w:hanging="360"/>
+      </w:pPr>
+      <w:rPr>
+        <w:rFonts w:ascii="Wingdings" w:hAnsi="Wingdings" w:hint="default"/>
+      </w:rPr>
+    </w:lvl>
+  </w:abstractNum>
+  <w:abstractNum w:abstractNumId="1" w15:restartNumberingAfterBreak="0">
     <w:nsid w:val="082B78C2"/>
     <w:multiLevelType w:val="hybridMultilevel"/>
     <w:tmpl w:val="26BEA0AA"/>
@@ -1269,10 +2551,96 @@
       </w:rPr>
     </w:lvl>
   </w:abstractNum>
-  <w:abstractNum w:abstractNumId="1" w15:restartNumberingAfterBreak="0">
+  <w:abstractNum w:abstractNumId="2" w15:restartNumberingAfterBreak="0">
+    <w:nsid w:val="37E51715"/>
+    <w:multiLevelType w:val="hybridMultilevel"/>
+    <w:tmpl w:val="F8F208C2"/>
+    <w:lvl w:ilvl="0" w:tplc="0809000F">
+      <w:start w:val="1"/>
+      <w:numFmt w:val="decimal"/>
+      <w:lvlText w:val="%1."/>
+      <w:lvlJc w:val="left"/>
+      <w:pPr>
+        <w:ind w:left="720" w:hanging="360"/>
+      </w:pPr>
+    </w:lvl>
+    <w:lvl w:ilvl="1" w:tplc="08090019" w:tentative="1">
+      <w:start w:val="1"/>
+      <w:numFmt w:val="lowerLetter"/>
+      <w:lvlText w:val="%2."/>
+      <w:lvlJc w:val="left"/>
+      <w:pPr>
+        <w:ind w:left="1440" w:hanging="360"/>
+      </w:pPr>
+    </w:lvl>
+    <w:lvl w:ilvl="2" w:tplc="0809001B" w:tentative="1">
+      <w:start w:val="1"/>
+      <w:numFmt w:val="lowerRoman"/>
+      <w:lvlText w:val="%3."/>
+      <w:lvlJc w:val="right"/>
+      <w:pPr>
+        <w:ind w:left="2160" w:hanging="180"/>
+      </w:pPr>
+    </w:lvl>
+    <w:lvl w:ilvl="3" w:tplc="0809000F" w:tentative="1">
+      <w:start w:val="1"/>
+      <w:numFmt w:val="decimal"/>
+      <w:lvlText w:val="%4."/>
+      <w:lvlJc w:val="left"/>
+      <w:pPr>
+        <w:ind w:left="2880" w:hanging="360"/>
+      </w:pPr>
+    </w:lvl>
+    <w:lvl w:ilvl="4" w:tplc="08090019" w:tentative="1">
+      <w:start w:val="1"/>
+      <w:numFmt w:val="lowerLetter"/>
+      <w:lvlText w:val="%5."/>
+      <w:lvlJc w:val="left"/>
+      <w:pPr>
+        <w:ind w:left="3600" w:hanging="360"/>
+      </w:pPr>
+    </w:lvl>
+    <w:lvl w:ilvl="5" w:tplc="0809001B" w:tentative="1">
+      <w:start w:val="1"/>
+      <w:numFmt w:val="lowerRoman"/>
+      <w:lvlText w:val="%6."/>
+      <w:lvlJc w:val="right"/>
+      <w:pPr>
+        <w:ind w:left="4320" w:hanging="180"/>
+      </w:pPr>
+    </w:lvl>
+    <w:lvl w:ilvl="6" w:tplc="0809000F" w:tentative="1">
+      <w:start w:val="1"/>
+      <w:numFmt w:val="decimal"/>
+      <w:lvlText w:val="%7."/>
+      <w:lvlJc w:val="left"/>
+      <w:pPr>
+        <w:ind w:left="5040" w:hanging="360"/>
+      </w:pPr>
+    </w:lvl>
+    <w:lvl w:ilvl="7" w:tplc="08090019" w:tentative="1">
+      <w:start w:val="1"/>
+      <w:numFmt w:val="lowerLetter"/>
+      <w:lvlText w:val="%8."/>
+      <w:lvlJc w:val="left"/>
+      <w:pPr>
+        <w:ind w:left="5760" w:hanging="360"/>
+      </w:pPr>
+    </w:lvl>
+    <w:lvl w:ilvl="8" w:tplc="0809001B" w:tentative="1">
+      <w:start w:val="1"/>
+      <w:numFmt w:val="lowerRoman"/>
+      <w:lvlText w:val="%9."/>
+      <w:lvlJc w:val="right"/>
+      <w:pPr>
+        <w:ind w:left="6480" w:hanging="180"/>
+      </w:pPr>
+    </w:lvl>
+  </w:abstractNum>
+  <w:abstractNum w:abstractNumId="3" w15:restartNumberingAfterBreak="0">
     <w:nsid w:val="3E446B7A"/>
     <w:multiLevelType w:val="hybridMultilevel"/>
-    <w:tmpl w:val="D9287080"/>
+    <w:tmpl w:val="DFBA69AE"/>
     <w:lvl w:ilvl="0" w:tplc="08090001">
       <w:start w:val="1"/>
       <w:numFmt w:val="bullet"/>
@@ -1382,7 +2750,206 @@
       </w:rPr>
     </w:lvl>
   </w:abstractNum>
-  <w:abstractNum w:abstractNumId="2" w15:restartNumberingAfterBreak="0">
+  <w:abstractNum w:abstractNumId="4" w15:restartNumberingAfterBreak="0">
+    <w:nsid w:val="434B54B2"/>
+    <w:multiLevelType w:val="hybridMultilevel"/>
+    <w:tmpl w:val="D1D219A4"/>
+    <w:lvl w:ilvl="0" w:tplc="FFFFFFFF">
+      <w:start w:val="1"/>
+      <w:numFmt w:val="bullet"/>
+      <w:lvlText w:val=""/>
+      <w:lvlJc w:val="left"/>
+      <w:pPr>
+        <w:ind w:left="720" w:hanging="360"/>
+      </w:pPr>
+      <w:rPr>
+        <w:rFonts w:ascii="Symbol" w:hAnsi="Symbol" w:hint="default"/>
+      </w:rPr>
+    </w:lvl>
+    <w:lvl w:ilvl="1" w:tplc="FFFFFFFF" w:tentative="1">
+      <w:start w:val="1"/>
+      <w:numFmt w:val="bullet"/>
+      <w:lvlText w:val="o"/>
+      <w:lvlJc w:val="left"/>
+      <w:pPr>
+        <w:ind w:left="1440" w:hanging="360"/>
+      </w:pPr>
+      <w:rPr>
+        <w:rFonts w:ascii="Courier New" w:hAnsi="Courier New" w:cs="Courier New" w:hint="default"/>
+      </w:rPr>
+    </w:lvl>
+    <w:lvl w:ilvl="2" w:tplc="FFFFFFFF" w:tentative="1">
+      <w:start w:val="1"/>
+      <w:numFmt w:val="bullet"/>
+      <w:lvlText w:val=""/>
+      <w:lvlJc w:val="left"/>
+      <w:pPr>
+        <w:ind w:left="2160" w:hanging="360"/>
+      </w:pPr>
+      <w:rPr>
+        <w:rFonts w:ascii="Wingdings" w:hAnsi="Wingdings" w:hint="default"/>
+      </w:rPr>
+    </w:lvl>
+    <w:lvl w:ilvl="3" w:tplc="FFFFFFFF" w:tentative="1">
+      <w:start w:val="1"/>
+      <w:numFmt w:val="bullet"/>
+      <w:lvlText w:val=""/>
+      <w:lvlJc w:val="left"/>
+      <w:pPr>
+        <w:ind w:left="2880" w:hanging="360"/>
+      </w:pPr>
+      <w:rPr>
+        <w:rFonts w:ascii="Symbol" w:hAnsi="Symbol" w:hint="default"/>
+      </w:rPr>
+    </w:lvl>
+    <w:lvl w:ilvl="4" w:tplc="FFFFFFFF" w:tentative="1">
+      <w:start w:val="1"/>
+      <w:numFmt w:val="bullet"/>
+      <w:lvlText w:val="o"/>
+      <w:lvlJc w:val="left"/>
+      <w:pPr>
+        <w:ind w:left="3600" w:hanging="360"/>
+      </w:pPr>
+      <w:rPr>
+        <w:rFonts w:ascii="Courier New" w:hAnsi="Courier New" w:cs="Courier New" w:hint="default"/>
+      </w:rPr>
+    </w:lvl>
+    <w:lvl w:ilvl="5" w:tplc="FFFFFFFF" w:tentative="1">
+      <w:start w:val="1"/>
+      <w:numFmt w:val="bullet"/>
+      <w:lvlText w:val=""/>
+      <w:lvlJc w:val="left"/>
+      <w:pPr>
+        <w:ind w:left="4320" w:hanging="360"/>
+      </w:pPr>
+      <w:rPr>
+        <w:rFonts w:ascii="Wingdings" w:hAnsi="Wingdings" w:hint="default"/>
+      </w:rPr>
+    </w:lvl>
+    <w:lvl w:ilvl="6" w:tplc="FFFFFFFF" w:tentative="1">
+      <w:start w:val="1"/>
+      <w:numFmt w:val="bullet"/>
+      <w:lvlText w:val=""/>
+      <w:lvlJc w:val="left"/>
+      <w:pPr>
+        <w:ind w:left="5040" w:hanging="360"/>
+      </w:pPr>
+      <w:rPr>
+        <w:rFonts w:ascii="Symbol" w:hAnsi="Symbol" w:hint="default"/>
+      </w:rPr>
+    </w:lvl>
+    <w:lvl w:ilvl="7" w:tplc="FFFFFFFF" w:tentative="1">
+      <w:start w:val="1"/>
+      <w:numFmt w:val="bullet"/>
+      <w:lvlText w:val="o"/>
+      <w:lvlJc w:val="left"/>
+      <w:pPr>
+        <w:ind w:left="5760" w:hanging="360"/>
+      </w:pPr>
+      <w:rPr>
+        <w:rFonts w:ascii="Courier New" w:hAnsi="Courier New" w:cs="Courier New" w:hint="default"/>
+      </w:rPr>
+    </w:lvl>
+    <w:lvl w:ilvl="8" w:tplc="FFFFFFFF" w:tentative="1">
+      <w:start w:val="1"/>
+      <w:numFmt w:val="bullet"/>
+      <w:lvlText w:val=""/>
+      <w:lvlJc w:val="left"/>
+      <w:pPr>
+        <w:ind w:left="6480" w:hanging="360"/>
+      </w:pPr>
+      <w:rPr>
+        <w:rFonts w:ascii="Wingdings" w:hAnsi="Wingdings" w:hint="default"/>
+      </w:rPr>
+    </w:lvl>
+  </w:abstractNum>
+  <w:abstractNum w:abstractNumId="5" w15:restartNumberingAfterBreak="0">
+    <w:nsid w:val="46A61BA4"/>
+    <w:multiLevelType w:val="hybridMultilevel"/>
+    <w:tmpl w:val="3A80AC7C"/>
+    <w:lvl w:ilvl="0" w:tplc="0809000F">
+      <w:start w:val="1"/>
+      <w:numFmt w:val="decimal"/>
+      <w:lvlText w:val="%1."/>
+      <w:lvlJc w:val="left"/>
+      <w:pPr>
+        <w:ind w:left="720" w:hanging="360"/>
+      </w:pPr>
+    </w:lvl>
+    <w:lvl w:ilvl="1" w:tplc="08090019" w:tentative="1">
+      <w:start w:val="1"/>
+      <w:numFmt w:val="lowerLetter"/>
+      <w:lvlText w:val="%2."/>
+      <w:lvlJc w:val="left"/>
+      <w:pPr>
+        <w:ind w:left="1440" w:hanging="360"/>
+      </w:pPr>
+    </w:lvl>
+    <w:lvl w:ilvl="2" w:tplc="0809001B" w:tentative="1">
+      <w:start w:val="1"/>
+      <w:numFmt w:val="lowerRoman"/>
+      <w:lvlText w:val="%3."/>
+      <w:lvlJc w:val="right"/>
+      <w:pPr>
+        <w:ind w:left="2160" w:hanging="180"/>
+      </w:pPr>
+    </w:lvl>
+    <w:lvl w:ilvl="3" w:tplc="0809000F" w:tentative="1">
+      <w:start w:val="1"/>
+      <w:numFmt w:val="decimal"/>
+      <w:lvlText w:val="%4."/>
+      <w:lvlJc w:val="left"/>
+      <w:pPr>
+        <w:ind w:left="2880" w:hanging="360"/>
+      </w:pPr>
+    </w:lvl>
+    <w:lvl w:ilvl="4" w:tplc="08090019" w:tentative="1">
+      <w:start w:val="1"/>
+      <w:numFmt w:val="lowerLetter"/>
+      <w:lvlText w:val="%5."/>
+      <w:lvlJc w:val="left"/>
+      <w:pPr>
+        <w:ind w:left="3600" w:hanging="360"/>
+      </w:pPr>
+    </w:lvl>
+    <w:lvl w:ilvl="5" w:tplc="0809001B" w:tentative="1">
+      <w:start w:val="1"/>
+      <w:numFmt w:val="lowerRoman"/>
+      <w:lvlText w:val="%6."/>
+      <w:lvlJc w:val="right"/>
+      <w:pPr>
+        <w:ind w:left="4320" w:hanging="180"/>
+      </w:pPr>
+    </w:lvl>
+    <w:lvl w:ilvl="6" w:tplc="0809000F" w:tentative="1">
+      <w:start w:val="1"/>
+      <w:numFmt w:val="decimal"/>
+      <w:lvlText w:val="%7."/>
+      <w:lvlJc w:val="left"/>
+      <w:pPr>
+        <w:ind w:left="5040" w:hanging="360"/>
+      </w:pPr>
+    </w:lvl>
+    <w:lvl w:ilvl="7" w:tplc="08090019" w:tentative="1">
+      <w:start w:val="1"/>
+      <w:numFmt w:val="lowerLetter"/>
+      <w:lvlText w:val="%8."/>
+      <w:lvlJc w:val="left"/>
+      <w:pPr>
+        <w:ind w:left="5760" w:hanging="360"/>
+      </w:pPr>
+    </w:lvl>
+    <w:lvl w:ilvl="8" w:tplc="0809001B" w:tentative="1">
+      <w:start w:val="1"/>
+      <w:numFmt w:val="lowerRoman"/>
+      <w:lvlText w:val="%9."/>
+      <w:lvlJc w:val="right"/>
+      <w:pPr>
+        <w:ind w:left="6480" w:hanging="180"/>
+      </w:pPr>
+    </w:lvl>
+  </w:abstractNum>
+  <w:abstractNum w:abstractNumId="6" w15:restartNumberingAfterBreak="0">
     <w:nsid w:val="56F83339"/>
     <w:multiLevelType w:val="hybridMultilevel"/>
     <w:tmpl w:val="BDA85D6E"/>
@@ -1495,7 +3062,7 @@
       </w:rPr>
     </w:lvl>
   </w:abstractNum>
-  <w:abstractNum w:abstractNumId="3" w15:restartNumberingAfterBreak="0">
+  <w:abstractNum w:abstractNumId="7" w15:restartNumberingAfterBreak="0">
     <w:nsid w:val="572D25FB"/>
     <w:multiLevelType w:val="hybridMultilevel"/>
     <w:tmpl w:val="2712556E"/>
@@ -1608,10 +3175,10 @@
       </w:rPr>
     </w:lvl>
   </w:abstractNum>
-  <w:abstractNum w:abstractNumId="4" w15:restartNumberingAfterBreak="0">
+  <w:abstractNum w:abstractNumId="8" w15:restartNumberingAfterBreak="0">
     <w:nsid w:val="6460119E"/>
     <w:multiLevelType w:val="hybridMultilevel"/>
-    <w:tmpl w:val="1B669496"/>
+    <w:tmpl w:val="D1D219A4"/>
     <w:lvl w:ilvl="0" w:tplc="08090001">
       <w:start w:val="1"/>
       <w:numFmt w:val="bullet"/>
@@ -1721,7 +3288,7 @@
       </w:rPr>
     </w:lvl>
   </w:abstractNum>
-  <w:abstractNum w:abstractNumId="5" w15:restartNumberingAfterBreak="0">
+  <w:abstractNum w:abstractNumId="9" w15:restartNumberingAfterBreak="0">
     <w:nsid w:val="7D0D3040"/>
     <w:multiLevelType w:val="hybridMultilevel"/>
     <w:tmpl w:val="81AE7858"/>
@@ -1835,21 +3402,33 @@
     </w:lvl>
   </w:abstractNum>
   <w:num w:numId="1" w16cid:durableId="973873132">
+    <w:abstractNumId w:val="7"/>
+  </w:num>
+  <w:num w:numId="2" w16cid:durableId="1670913128">
+    <w:abstractNumId w:val="1"/>
+  </w:num>
+  <w:num w:numId="3" w16cid:durableId="429082490">
+    <w:abstractNumId w:val="6"/>
+  </w:num>
+  <w:num w:numId="4" w16cid:durableId="391970870">
     <w:abstractNumId w:val="3"/>
   </w:num>
-  <w:num w:numId="2" w16cid:durableId="1670913128">
+  <w:num w:numId="5" w16cid:durableId="1487211042">
+    <w:abstractNumId w:val="8"/>
+  </w:num>
+  <w:num w:numId="6" w16cid:durableId="1220632672">
+    <w:abstractNumId w:val="9"/>
+  </w:num>
+  <w:num w:numId="7" w16cid:durableId="1250427059">
     <w:abstractNumId w:val="0"/>
   </w:num>
-  <w:num w:numId="3" w16cid:durableId="429082490">
+  <w:num w:numId="8" w16cid:durableId="1065223579">
     <w:abstractNumId w:val="2"/>
   </w:num>
-  <w:num w:numId="4" w16cid:durableId="391970870">
-    <w:abstractNumId w:val="1"/>
-  </w:num>
-  <w:num w:numId="5" w16cid:durableId="1487211042">
+  <w:num w:numId="9" w16cid:durableId="1882086544">
     <w:abstractNumId w:val="4"/>
   </w:num>
-  <w:num w:numId="6" w16cid:durableId="1220632672">
+  <w:num w:numId="10" w16cid:durableId="202207661">
     <w:abstractNumId w:val="5"/>
   </w:num>
 </w:numbering>

</xml_diff>